<commit_message>
Actualiuzación desde MSI 02-12-2024
</commit_message>
<xml_diff>
--- a/References/ReferenciasWord/Farsani2020.docx
+++ b/References/ReferenciasWord/Farsani2020.docx
@@ -7043,7 +7043,202 @@
         <w:t>con su profesor que las extrovertidas.</w:t>
       </w:r>
     </w:p>
-    <w:p/>
+    <w:p>
+      <w:r>
+        <w:rPr>
+          <w:noProof/>
+        </w:rPr>
+        <w:drawing>
+          <wp:inline distT="0" distB="0" distL="0" distR="0" wp14:anchorId="361B8BDC" wp14:editId="15CB8A84">
+            <wp:extent cx="5612130" cy="3605530"/>
+            <wp:effectExtent l="0" t="0" r="7620" b="0"/>
+            <wp:docPr id="606095165" name="Imagen 1"/>
+            <wp:cNvGraphicFramePr>
+              <a:graphicFrameLocks xmlns:a="http://schemas.openxmlformats.org/drawingml/2006/main" noChangeAspect="1"/>
+            </wp:cNvGraphicFramePr>
+            <a:graphic xmlns:a="http://schemas.openxmlformats.org/drawingml/2006/main">
+              <a:graphicData uri="http://schemas.openxmlformats.org/drawingml/2006/picture">
+                <pic:pic xmlns:pic="http://schemas.openxmlformats.org/drawingml/2006/picture">
+                  <pic:nvPicPr>
+                    <pic:cNvPr id="606095165" name=""/>
+                    <pic:cNvPicPr/>
+                  </pic:nvPicPr>
+                  <pic:blipFill>
+                    <a:blip r:embed="rId12"/>
+                    <a:stretch>
+                      <a:fillRect/>
+                    </a:stretch>
+                  </pic:blipFill>
+                  <pic:spPr>
+                    <a:xfrm>
+                      <a:off x="0" y="0"/>
+                      <a:ext cx="5612130" cy="3605530"/>
+                    </a:xfrm>
+                    <a:prstGeom prst="rect">
+                      <a:avLst/>
+                    </a:prstGeom>
+                  </pic:spPr>
+                </pic:pic>
+              </a:graphicData>
+            </a:graphic>
+          </wp:inline>
+        </w:drawing>
+      </w:r>
+    </w:p>
+    <w:p>
+      <w:r>
+        <w:t>Figura 7. Estudiantes introvertidas y extrovertidas y su atención visu</w:t>
+      </w:r>
+      <w:r>
+        <w:t>al.</w:t>
+      </w:r>
+    </w:p>
+    <w:p>
+      <w:r>
+        <w:t xml:space="preserve">Observaciones Finales </w:t>
+      </w:r>
+      <w:proofErr w:type="gramStart"/>
+      <w:r>
+        <w:t>Este  artículo</w:t>
+      </w:r>
+      <w:proofErr w:type="gramEnd"/>
+      <w:r>
+        <w:t xml:space="preserve">  reporta  un  estudio  que  se  llevó  a  cabo  en  una  escuela  de educación   primaria   en   Santiago   de   Chile,   donde   una   muestra   de   33 estudiantes de sexo femenino, seleccionadas al azar, llevaba una mini cámara de vídeo montado en sus gafas durante sus clases de matemáticas. Usamos el </w:t>
+      </w:r>
+      <w:proofErr w:type="gramStart"/>
+      <w:r>
+        <w:t xml:space="preserve">Google  </w:t>
+      </w:r>
+      <w:proofErr w:type="spellStart"/>
+      <w:r>
+        <w:t>Imagespara</w:t>
+      </w:r>
+      <w:proofErr w:type="spellEnd"/>
+      <w:proofErr w:type="gramEnd"/>
+      <w:r>
+        <w:t xml:space="preserve">  buscar automática  y  </w:t>
+      </w:r>
+      <w:proofErr w:type="spellStart"/>
+      <w:r>
+        <w:t>objetivamenteframesde</w:t>
+      </w:r>
+      <w:proofErr w:type="spellEnd"/>
+      <w:r>
+        <w:t xml:space="preserve">  las</w:t>
+      </w:r>
+      <w:r>
+        <w:t xml:space="preserve"> </w:t>
+      </w:r>
+      <w:r>
+        <w:t xml:space="preserve">grabaciones  en  las  que  el  profesor  apareció  en  el  campo  visual  de  las estudiantes. </w:t>
+      </w:r>
+      <w:proofErr w:type="gramStart"/>
+      <w:r>
+        <w:t>Los  resultados</w:t>
+      </w:r>
+      <w:proofErr w:type="gramEnd"/>
+      <w:r>
+        <w:t xml:space="preserve">  de  este  estudio  muestran  que  las  estudiantes  prestaron significativamente  más  atención  visual  en  sus  lecciones  de  matemáticas cuando    el    discurso    del    maestro estuvo    acompañado    de    gestos, particularmente en los primeros 10 minutos de la lección. Las indicaciones </w:t>
+      </w:r>
+      <w:proofErr w:type="gramStart"/>
+      <w:r>
+        <w:t>del  maestro</w:t>
+      </w:r>
+      <w:proofErr w:type="gramEnd"/>
+      <w:r>
+        <w:t xml:space="preserve">  parecían  ser  utilizadas  como  un  instrumento  para  seguir motivando  a  las  estudiantes.  </w:t>
+      </w:r>
+      <w:proofErr w:type="gramStart"/>
+      <w:r>
+        <w:t>También,  encontramos</w:t>
+      </w:r>
+      <w:proofErr w:type="gramEnd"/>
+      <w:r>
+        <w:t xml:space="preserve">  diferencias  entre  las estudiantes de alto y bajo rendimiento y cómo se involucraron visualmente durante el proceso de instrucción de su maestro en diferentes momentos de la  lección.  </w:t>
+      </w:r>
+      <w:proofErr w:type="gramStart"/>
+      <w:r>
+        <w:t>Además,  se</w:t>
+      </w:r>
+      <w:proofErr w:type="gramEnd"/>
+      <w:r>
+        <w:t xml:space="preserve">  han encontrado  diferencias entre cómo  las  alumnas introvertidas  y  las  extrovertidas  se  involucraban  visualmente  mientras  el maestro   hacía   gestos.   En   </w:t>
+      </w:r>
+      <w:proofErr w:type="gramStart"/>
+      <w:r>
+        <w:t xml:space="preserve">particular,   </w:t>
+      </w:r>
+      <w:proofErr w:type="gramEnd"/>
+      <w:r>
+        <w:t xml:space="preserve">se  concluyó   que   las   estudiantes introvertidas </w:t>
+      </w:r>
+      <w:r>
+        <w:lastRenderedPageBreak/>
+        <w:t xml:space="preserve">dedicaban más del doble de la atención a la instrucción de su maestro  durante  los  primeros  10  minutos  de  la  lección.  </w:t>
+      </w:r>
+      <w:proofErr w:type="gramStart"/>
+      <w:r>
+        <w:t>En  general</w:t>
+      </w:r>
+      <w:proofErr w:type="gramEnd"/>
+      <w:r>
+        <w:t>,  las alumnas introvertidas mantuvieron una atención visual ligeramente superior a lo largo de la lección que las extrovertidas.</w:t>
+      </w:r>
+      <w:r>
+        <w:t xml:space="preserve"> </w:t>
+      </w:r>
+      <w:r>
+        <w:t>Si bien los resultados de este estudio exploratorio muestran la importancia de la comunicación no-verbal (en particular, el uso de gestos realizados por los maestros) en los procesos interactivos entre profesor y alumno en el aula con  el  objetivo  de  implicar  una  mejora  en  los  procesos  de  enseñanza  y aprendizaje  de  las  matemáticas,    se  concluye  que  los  hallazgos  de  esta investigación están relacionados a un contexto muy particular, una muestra de  33  alumnas  de  dos  escuelas  de  una  región  vulnerable  en  la  ciudad  de Santiago de Chile.</w:t>
+      </w:r>
+      <w:r>
+        <w:t xml:space="preserve"> </w:t>
+      </w:r>
+      <w:proofErr w:type="gramStart"/>
+      <w:r>
+        <w:t>En  ese</w:t>
+      </w:r>
+      <w:proofErr w:type="gramEnd"/>
+      <w:r>
+        <w:t xml:space="preserve">  sentido,  se  considera  la  importancia de  que</w:t>
+      </w:r>
+      <w:r>
+        <w:t xml:space="preserve"> </w:t>
+      </w:r>
+      <w:r>
+        <w:t>se  realicen  más investigaciones  para  analizar,  de  forma  más  amplia,  la</w:t>
+      </w:r>
+      <w:r>
+        <w:t xml:space="preserve"> </w:t>
+      </w:r>
+      <w:r>
+        <w:t>manera  en  que  los estudiantes   participan   visualmente   durante   un   proceso   de   instrucción matemática realizado por sus maestros (sean realizadas en contextos distintos o bien con una muestra más grande de sujetos participantes).</w:t>
+      </w:r>
+    </w:p>
+    <w:p>
+      <w:r>
+        <w:t>Además, independientemente de la experiencia del profesor, siempre es interesante cuestionar las formas, los estilos y la calidad de los mensajes que se transmiten de forma verbal y no verbal en la práctica profesional docente. Creemos que las optimizaciones de estos mensajes no verbales, muy sutiles y silenciosos</w:t>
+      </w:r>
+      <w:r>
+        <w:t xml:space="preserve"> </w:t>
+      </w:r>
+      <w:r>
+        <w:t xml:space="preserve">pueden tener un efecto positivo directo, no solo con estudiantes </w:t>
+      </w:r>
+      <w:proofErr w:type="gramStart"/>
+      <w:r>
+        <w:t>con  compromiso</w:t>
+      </w:r>
+      <w:proofErr w:type="gramEnd"/>
+      <w:r>
+        <w:t xml:space="preserve">  visual,  sino  también  en  el  proceso  de  enseñanza  y aprendizaje   en   general.   Una   recomendación   y   aplicación   práctica   es</w:t>
+      </w:r>
+      <w:r>
+        <w:t xml:space="preserve"> </w:t>
+      </w:r>
+      <w:r>
+        <w:t>incorporar capacitación no verbal en los cursos de formación docente, tanto para maestros en formación como en servicio, a fin de crear conciencia sobre la función comunicativa del lenguaje no verbal, o bien, su incorporación en los desarrollos teóricos de la investigación en Educación Matemática, dado que los gestos y el lenguaje no verbal, son parte de los procesos interactivos que ocurren en una clase de matemáticas.</w:t>
+      </w:r>
+    </w:p>
     <w:sectPr>
       <w:type w:val="continuous"/>
       <w:pgSz w:w="12240" w:h="15840"/>

</xml_diff>